<commit_message>
Minor updates to test plan formatting.
</commit_message>
<xml_diff>
--- a/use_cases/TestPlan.docx
+++ b/use_cases/TestPlan.docx
@@ -5,8 +5,169 @@
     <w:p>
       <w:pPr>
         <w:pStyle w:val="Heading1"/>
-      </w:pPr>
-      <w:r>
+        <w:rPr>
+          <w:rFonts w:asciiTheme="minorHAnsi" w:eastAsiaTheme="minorHAnsi" w:hAnsiTheme="minorHAnsi" w:cstheme="minorBidi"/>
+          <w:b w:val="0"/>
+          <w:bCs w:val="0"/>
+          <w:color w:val="auto"/>
+          <w:sz w:val="72"/>
+          <w:szCs w:val="72"/>
+        </w:rPr>
+      </w:pPr>
+    </w:p>
+    <w:p/>
+    <w:p/>
+    <w:p/>
+    <w:p/>
+    <w:p>
+      <w:pPr>
+        <w:jc w:val="center"/>
+        <w:rPr>
+          <w:sz w:val="96"/>
+          <w:szCs w:val="96"/>
+        </w:rPr>
+      </w:pPr>
+      <w:r>
+        <w:rPr>
+          <w:sz w:val="96"/>
+          <w:szCs w:val="96"/>
+        </w:rPr>
+        <w:t>Alarm System</w:t>
+      </w:r>
+    </w:p>
+    <w:p>
+      <w:pPr>
+        <w:jc w:val="center"/>
+        <w:rPr>
+          <w:sz w:val="96"/>
+          <w:szCs w:val="96"/>
+        </w:rPr>
+      </w:pPr>
+      <w:r>
+        <w:rPr>
+          <w:sz w:val="96"/>
+          <w:szCs w:val="96"/>
+        </w:rPr>
+        <w:t>Test Plan</w:t>
+      </w:r>
+    </w:p>
+    <w:p>
+      <w:pPr>
+        <w:jc w:val="center"/>
+        <w:rPr>
+          <w:sz w:val="72"/>
+          <w:szCs w:val="72"/>
+        </w:rPr>
+      </w:pPr>
+    </w:p>
+    <w:p>
+      <w:pPr>
+        <w:jc w:val="center"/>
+        <w:rPr>
+          <w:sz w:val="72"/>
+          <w:szCs w:val="72"/>
+        </w:rPr>
+      </w:pPr>
+    </w:p>
+    <w:p>
+      <w:pPr>
+        <w:jc w:val="center"/>
+        <w:rPr>
+          <w:sz w:val="72"/>
+          <w:szCs w:val="72"/>
+        </w:rPr>
+      </w:pPr>
+    </w:p>
+    <w:p>
+      <w:pPr>
+        <w:jc w:val="right"/>
+        <w:rPr>
+          <w:sz w:val="28"/>
+          <w:szCs w:val="28"/>
+        </w:rPr>
+      </w:pPr>
+    </w:p>
+    <w:p>
+      <w:pPr>
+        <w:jc w:val="right"/>
+        <w:rPr>
+          <w:b/>
+          <w:sz w:val="28"/>
+          <w:szCs w:val="28"/>
+        </w:rPr>
+        <w:sectPr>
+          <w:headerReference w:type="default" r:id="rId7"/>
+          <w:pgSz w:w="12240" w:h="15840"/>
+          <w:pgMar w:top="1440" w:right="1440" w:bottom="1440" w:left="1440" w:header="708" w:footer="708" w:gutter="0"/>
+          <w:cols w:space="708"/>
+          <w:docGrid w:linePitch="360"/>
+        </w:sectPr>
+      </w:pPr>
+      <w:r>
+        <w:rPr>
+          <w:sz w:val="28"/>
+          <w:szCs w:val="28"/>
+        </w:rPr>
+        <w:br/>
+      </w:r>
+      <w:r>
+        <w:rPr>
+          <w:b/>
+          <w:sz w:val="28"/>
+          <w:szCs w:val="28"/>
+        </w:rPr>
+        <w:br/>
+      </w:r>
+      <w:r>
+        <w:rPr>
+          <w:b/>
+          <w:sz w:val="28"/>
+          <w:szCs w:val="28"/>
+        </w:rPr>
+        <w:t>February 15</w:t>
+      </w:r>
+      <w:r>
+        <w:rPr>
+          <w:b/>
+          <w:sz w:val="28"/>
+          <w:szCs w:val="28"/>
+          <w:vertAlign w:val="superscript"/>
+        </w:rPr>
+        <w:t>th</w:t>
+      </w:r>
+      <w:r>
+        <w:rPr>
+          <w:b/>
+          <w:sz w:val="28"/>
+          <w:szCs w:val="28"/>
+        </w:rPr>
+        <w:t>, 2011</w:t>
+      </w:r>
+      <w:r>
+        <w:rPr>
+          <w:b/>
+          <w:sz w:val="28"/>
+          <w:szCs w:val="28"/>
+        </w:rPr>
+        <w:br/>
+        <w:t>SYSC 4806</w:t>
+      </w:r>
+      <w:r>
+        <w:rPr>
+          <w:b/>
+          <w:sz w:val="28"/>
+          <w:szCs w:val="28"/>
+        </w:rPr>
+        <w:br/>
+        <w:t>Team 9</w:t>
+      </w:r>
+    </w:p>
+    <w:p>
+      <w:pPr>
+        <w:pStyle w:val="Heading1"/>
+      </w:pPr>
+      <w:r>
+        <w:lastRenderedPageBreak/>
         <w:t>Test Plan</w:t>
       </w:r>
     </w:p>
@@ -145,7 +306,13 @@
         </w:numPr>
       </w:pPr>
       <w:r>
-        <w:t>Assert invalid password entry satisfies "The entered password is invalid." global alternative flow post condition (the system remains disabled).</w:t>
+        <w:t>Assert invalid password entry satisfies "The entered pas</w:t>
+      </w:r>
+      <w:r>
+        <w:t>sword is invalid</w:t>
+      </w:r>
+      <w:r>
+        <w:t>" global alternative flow post condition (the system remains disabled).</w:t>
       </w:r>
     </w:p>
     <w:p>
@@ -230,19 +397,13 @@
         </w:numPr>
       </w:pPr>
       <w:r>
-        <w:t>Assert inv</w:t>
-      </w:r>
-      <w:r>
-        <w:t>alid password entry satisfies "</w:t>
-      </w:r>
-      <w:r>
-        <w:t>The entered password is invalid.</w:t>
-      </w:r>
-      <w:r>
-        <w:t xml:space="preserve">" global alternative flow post </w:t>
-      </w:r>
-      <w:r>
-        <w:t>condition.</w:t>
+        <w:t>Assert invalid password entry satisfies "</w:t>
+      </w:r>
+      <w:r>
+        <w:t>The entered password is invalid</w:t>
+      </w:r>
+      <w:r>
+        <w:t>" global alternative flow post condition.</w:t>
       </w:r>
     </w:p>
     <w:p>
@@ -254,19 +415,7 @@
         </w:numPr>
       </w:pPr>
       <w:r>
-        <w:t>Assert interruptio</w:t>
-      </w:r>
-      <w:r>
-        <w:t>n of password entry satisfies "</w:t>
-      </w:r>
-      <w:r>
-        <w:t xml:space="preserve">The </w:t>
-      </w:r>
-      <w:r>
-        <w:t>Enter Password use case has been ABORTED</w:t>
-      </w:r>
-      <w:r>
-        <w:t>" global alternative flow post condition.</w:t>
+        <w:t>Assert interruption of password entry satisfies "The Enter Password use case has been ABORTED" global alternative flow post condition.</w:t>
       </w:r>
     </w:p>
     <w:p>
@@ -298,7 +447,19 @@
         </w:numPr>
       </w:pPr>
       <w:r>
-        <w:t>Assert that the use case Notify Break-In is executed if the system is armed and a sensor fails to respond to a heartbeat.</w:t>
+        <w:t xml:space="preserve">Assert that the use case </w:t>
+      </w:r>
+      <w:r>
+        <w:t>“</w:t>
+      </w:r>
+      <w:r>
+        <w:t>Notify Break-In</w:t>
+      </w:r>
+      <w:r>
+        <w:t>”</w:t>
+      </w:r>
+      <w:r>
+        <w:t xml:space="preserve"> is executed if the system is armed and a sensor fails to respond to a heartbeat.</w:t>
       </w:r>
     </w:p>
     <w:p>
@@ -310,7 +471,19 @@
         </w:numPr>
       </w:pPr>
       <w:r>
-        <w:t>Assert that the use case Notify Break-In is executed if the system is armed and an alarm fails to respond to a heartbeat.</w:t>
+        <w:t xml:space="preserve">Assert that the use case </w:t>
+      </w:r>
+      <w:r>
+        <w:t>“</w:t>
+      </w:r>
+      <w:r>
+        <w:t>Notify Break-In</w:t>
+      </w:r>
+      <w:r>
+        <w:t>”</w:t>
+      </w:r>
+      <w:r>
+        <w:t xml:space="preserve"> is executed if the system is armed and an alarm fails to respond to a heartbeat.</w:t>
       </w:r>
     </w:p>
     <w:p>
@@ -367,13 +540,7 @@
         </w:numPr>
       </w:pPr>
       <w:r>
-        <w:t>Assert timeout password entry satisfies "The password was not en</w:t>
-      </w:r>
-      <w:r>
-        <w:t>tered within the allotted time (timeout)</w:t>
-      </w:r>
-      <w:r>
-        <w:t>" global alternative flow post condition.</w:t>
+        <w:t>Assert timeout password entry satisfies "The password was not entered within the allotted time (timeout)" global alternative flow post condition.</w:t>
       </w:r>
     </w:p>
     <w:p>
@@ -458,7 +625,7 @@
         <w:spacing w:after="0" w:line="240" w:lineRule="auto"/>
       </w:pPr>
       <w:r>
-        <w:t>Assert execution continues if a cell handler is failed, satisfying the basic flow post conditions.</w:t>
+        <w:t>Assert execution continues if cell handler’s alarms have failed (&gt;1), satisfying the basic flow post conditions.</w:t>
       </w:r>
     </w:p>
     <w:p>
@@ -471,7 +638,7 @@
         <w:spacing w:after="0" w:line="240" w:lineRule="auto"/>
       </w:pPr>
       <w:r>
-        <w:t>Assert execution continues if cell handler’s alarms have failed (&gt;1), satisfying the basic flow post conditions.</w:t>
+        <w:t xml:space="preserve">Assert if Phone Line has failed “Phone line has failed” specific alternative flow has been satisfied, and execution was able to resume. </w:t>
       </w:r>
     </w:p>
     <w:p>
@@ -484,19 +651,6 @@
         <w:spacing w:after="0" w:line="240" w:lineRule="auto"/>
       </w:pPr>
       <w:r>
-        <w:t xml:space="preserve">Assert if Phone Line has failed “Phone line has failed” specific alternative flow has been satisfied, and execution was able to resume. </w:t>
-      </w:r>
-    </w:p>
-    <w:p>
-      <w:pPr>
-        <w:pStyle w:val="ListParagraph"/>
-        <w:numPr>
-          <w:ilvl w:val="0"/>
-          <w:numId w:val="12"/>
-        </w:numPr>
-        <w:spacing w:after="0" w:line="240" w:lineRule="auto"/>
-      </w:pPr>
-      <w:r>
         <w:t>Assert execution continues if the internal sound alarm has failed.</w:t>
       </w:r>
     </w:p>
@@ -508,13 +662,156 @@
     <w:p/>
     <w:p/>
     <w:sectPr>
+      <w:headerReference w:type="default" r:id="rId8"/>
+      <w:footerReference w:type="default" r:id="rId9"/>
       <w:pgSz w:w="12240" w:h="15840"/>
       <w:pgMar w:top="1440" w:right="1440" w:bottom="1440" w:left="1440" w:header="708" w:footer="708" w:gutter="0"/>
+      <w:pgNumType w:start="1"/>
       <w:cols w:space="708"/>
       <w:docGrid w:linePitch="360"/>
     </w:sectPr>
   </w:body>
 </w:document>
+</file>
+
+<file path=word/endnotes.xml><?xml version="1.0" encoding="utf-8"?>
+<w:endnotes xmlns:ve="http://schemas.openxmlformats.org/markup-compatibility/2006" xmlns:o="urn:schemas-microsoft-com:office:office" xmlns:r="http://schemas.openxmlformats.org/officeDocument/2006/relationships" xmlns:m="http://schemas.openxmlformats.org/officeDocument/2006/math" xmlns:v="urn:schemas-microsoft-com:vml" xmlns:wp="http://schemas.openxmlformats.org/drawingml/2006/wordprocessingDrawing" xmlns:w10="urn:schemas-microsoft-com:office:word" xmlns:w="http://schemas.openxmlformats.org/wordprocessingml/2006/main" xmlns:wne="http://schemas.microsoft.com/office/word/2006/wordml">
+  <w:endnote w:type="separator" w:id="-1">
+    <w:p>
+      <w:pPr>
+        <w:spacing w:after="0" w:line="240" w:lineRule="auto"/>
+      </w:pPr>
+      <w:r>
+        <w:separator/>
+      </w:r>
+    </w:p>
+  </w:endnote>
+  <w:endnote w:type="continuationSeparator" w:id="0">
+    <w:p>
+      <w:pPr>
+        <w:spacing w:after="0" w:line="240" w:lineRule="auto"/>
+      </w:pPr>
+      <w:r>
+        <w:continuationSeparator/>
+      </w:r>
+    </w:p>
+  </w:endnote>
+</w:endnotes>
+</file>
+
+<file path=word/footer1.xml><?xml version="1.0" encoding="utf-8"?>
+<w:ftr xmlns:ve="http://schemas.openxmlformats.org/markup-compatibility/2006" xmlns:o="urn:schemas-microsoft-com:office:office" xmlns:r="http://schemas.openxmlformats.org/officeDocument/2006/relationships" xmlns:m="http://schemas.openxmlformats.org/officeDocument/2006/math" xmlns:v="urn:schemas-microsoft-com:vml" xmlns:wp="http://schemas.openxmlformats.org/drawingml/2006/wordprocessingDrawing" xmlns:w10="urn:schemas-microsoft-com:office:word" xmlns:w="http://schemas.openxmlformats.org/wordprocessingml/2006/main" xmlns:wne="http://schemas.microsoft.com/office/word/2006/wordml">
+  <w:p>
+    <w:pPr>
+      <w:pStyle w:val="Footer"/>
+    </w:pPr>
+    <w:r>
+      <w:t>SYSC 4806</w:t>
+    </w:r>
+    <w:r>
+      <w:tab/>
+      <w:t>Alarm System Test Plan</w:t>
+    </w:r>
+    <w:r>
+      <w:tab/>
+      <w:t>February 15</w:t>
+    </w:r>
+    <w:r>
+      <w:rPr>
+        <w:vertAlign w:val="superscript"/>
+      </w:rPr>
+      <w:t>th</w:t>
+    </w:r>
+    <w:r>
+      <w:t>, 2011</w:t>
+    </w:r>
+  </w:p>
+  <w:p>
+    <w:pPr>
+      <w:pStyle w:val="Footer"/>
+    </w:pPr>
+    <w:r>
+      <w:tab/>
+      <w:t>Team 9</w:t>
+    </w:r>
+  </w:p>
+</w:ftr>
+</file>
+
+<file path=word/footnotes.xml><?xml version="1.0" encoding="utf-8"?>
+<w:footnotes xmlns:ve="http://schemas.openxmlformats.org/markup-compatibility/2006" xmlns:o="urn:schemas-microsoft-com:office:office" xmlns:r="http://schemas.openxmlformats.org/officeDocument/2006/relationships" xmlns:m="http://schemas.openxmlformats.org/officeDocument/2006/math" xmlns:v="urn:schemas-microsoft-com:vml" xmlns:wp="http://schemas.openxmlformats.org/drawingml/2006/wordprocessingDrawing" xmlns:w10="urn:schemas-microsoft-com:office:word" xmlns:w="http://schemas.openxmlformats.org/wordprocessingml/2006/main" xmlns:wne="http://schemas.microsoft.com/office/word/2006/wordml">
+  <w:footnote w:type="separator" w:id="-1">
+    <w:p>
+      <w:pPr>
+        <w:spacing w:after="0" w:line="240" w:lineRule="auto"/>
+      </w:pPr>
+      <w:r>
+        <w:separator/>
+      </w:r>
+    </w:p>
+  </w:footnote>
+  <w:footnote w:type="continuationSeparator" w:id="0">
+    <w:p>
+      <w:pPr>
+        <w:spacing w:after="0" w:line="240" w:lineRule="auto"/>
+      </w:pPr>
+      <w:r>
+        <w:continuationSeparator/>
+      </w:r>
+    </w:p>
+  </w:footnote>
+</w:footnotes>
+</file>
+
+<file path=word/header1.xml><?xml version="1.0" encoding="utf-8"?>
+<w:hdr xmlns:ve="http://schemas.openxmlformats.org/markup-compatibility/2006" xmlns:o="urn:schemas-microsoft-com:office:office" xmlns:r="http://schemas.openxmlformats.org/officeDocument/2006/relationships" xmlns:m="http://schemas.openxmlformats.org/officeDocument/2006/math" xmlns:v="urn:schemas-microsoft-com:vml" xmlns:wp="http://schemas.openxmlformats.org/drawingml/2006/wordprocessingDrawing" xmlns:w10="urn:schemas-microsoft-com:office:word" xmlns:w="http://schemas.openxmlformats.org/wordprocessingml/2006/main" xmlns:wne="http://schemas.microsoft.com/office/word/2006/wordml">
+  <w:p>
+    <w:pPr>
+      <w:pStyle w:val="Header"/>
+      <w:jc w:val="right"/>
+    </w:pPr>
+  </w:p>
+  <w:p>
+    <w:pPr>
+      <w:pStyle w:val="Header"/>
+    </w:pPr>
+  </w:p>
+</w:hdr>
+</file>
+
+<file path=word/header2.xml><?xml version="1.0" encoding="utf-8"?>
+<w:hdr xmlns:ve="http://schemas.openxmlformats.org/markup-compatibility/2006" xmlns:o="urn:schemas-microsoft-com:office:office" xmlns:r="http://schemas.openxmlformats.org/officeDocument/2006/relationships" xmlns:m="http://schemas.openxmlformats.org/officeDocument/2006/math" xmlns:v="urn:schemas-microsoft-com:vml" xmlns:wp="http://schemas.openxmlformats.org/drawingml/2006/wordprocessingDrawing" xmlns:w10="urn:schemas-microsoft-com:office:word" xmlns:w="http://schemas.openxmlformats.org/wordprocessingml/2006/main" xmlns:wne="http://schemas.microsoft.com/office/word/2006/wordml">
+  <w:sdt>
+    <w:sdtPr>
+      <w:id w:val="70943502"/>
+      <w:docPartObj>
+        <w:docPartGallery w:val="Page Numbers (Top of Page)"/>
+        <w:docPartUnique/>
+      </w:docPartObj>
+    </w:sdtPr>
+    <w:sdtContent>
+      <w:p>
+        <w:pPr>
+          <w:pStyle w:val="Header"/>
+          <w:jc w:val="right"/>
+        </w:pPr>
+        <w:fldSimple w:instr=" PAGE   \* MERGEFORMAT ">
+          <w:r>
+            <w:rPr>
+              <w:noProof/>
+            </w:rPr>
+            <w:t>2</w:t>
+          </w:r>
+        </w:fldSimple>
+      </w:p>
+    </w:sdtContent>
+  </w:sdt>
+  <w:p>
+    <w:pPr>
+      <w:pStyle w:val="Header"/>
+    </w:pPr>
+  </w:p>
+</w:hdr>
 </file>
 
 <file path=word/numbering.xml><?xml version="1.0" encoding="utf-8"?>
@@ -2278,6 +2575,52 @@
       <w:ind w:left="720"/>
       <w:contextualSpacing/>
     </w:pPr>
+  </w:style>
+  <w:style w:type="paragraph" w:styleId="Header">
+    <w:name w:val="header"/>
+    <w:basedOn w:val="Normal"/>
+    <w:link w:val="HeaderChar"/>
+    <w:uiPriority w:val="99"/>
+    <w:unhideWhenUsed/>
+    <w:rsid w:val="004E0BAA"/>
+    <w:pPr>
+      <w:tabs>
+        <w:tab w:val="center" w:pos="4680"/>
+        <w:tab w:val="right" w:pos="9360"/>
+      </w:tabs>
+      <w:spacing w:after="0" w:line="240" w:lineRule="auto"/>
+    </w:pPr>
+  </w:style>
+  <w:style w:type="character" w:customStyle="1" w:styleId="HeaderChar">
+    <w:name w:val="Header Char"/>
+    <w:basedOn w:val="DefaultParagraphFont"/>
+    <w:link w:val="Header"/>
+    <w:uiPriority w:val="99"/>
+    <w:rsid w:val="004E0BAA"/>
+  </w:style>
+  <w:style w:type="paragraph" w:styleId="Footer">
+    <w:name w:val="footer"/>
+    <w:basedOn w:val="Normal"/>
+    <w:link w:val="FooterChar"/>
+    <w:uiPriority w:val="99"/>
+    <w:semiHidden/>
+    <w:unhideWhenUsed/>
+    <w:rsid w:val="004E0BAA"/>
+    <w:pPr>
+      <w:tabs>
+        <w:tab w:val="center" w:pos="4680"/>
+        <w:tab w:val="right" w:pos="9360"/>
+      </w:tabs>
+      <w:spacing w:after="0" w:line="240" w:lineRule="auto"/>
+    </w:pPr>
+  </w:style>
+  <w:style w:type="character" w:customStyle="1" w:styleId="FooterChar">
+    <w:name w:val="Footer Char"/>
+    <w:basedOn w:val="DefaultParagraphFont"/>
+    <w:link w:val="Footer"/>
+    <w:uiPriority w:val="99"/>
+    <w:semiHidden/>
+    <w:rsid w:val="004E0BAA"/>
   </w:style>
 </w:styles>
 </file>

</xml_diff>